<commit_message>
made OSISP lab 5
</commit_message>
<xml_diff>
--- a/OSISP/lab4/rep/lab4OSISPrep.docx
+++ b/OSISP/lab4/rep/lab4OSISPrep.docx
@@ -208,7 +208,7 @@
           <w:rFonts w:ascii="Times New Roman" w:eastAsia="Times New Roman" w:hAnsi="Times New Roman" w:cs="Times New Roman"/>
           <w:sz w:val="24"/>
           <w:szCs w:val="24"/>
-          <w:lang w:val="en-US" w:eastAsia="ru-BY"/>
+          <w:lang w:val="ru-RU" w:eastAsia="ru-BY"/>
         </w:rPr>
       </w:pPr>
       <w:r>
@@ -227,7 +227,7 @@
           <w:color w:val="000000"/>
           <w:sz w:val="26"/>
           <w:szCs w:val="26"/>
-          <w:lang w:val="en-US" w:eastAsia="ru-BY"/>
+          <w:lang w:val="ru-RU" w:eastAsia="ru-BY"/>
         </w:rPr>
         <w:t>4</w:t>
       </w:r>
@@ -327,7 +327,17 @@
           <w:szCs w:val="26"/>
           <w:lang w:val="en-US" w:eastAsia="ru-BY"/>
         </w:rPr>
-        <w:t xml:space="preserve">GCC. </w:t>
+        <w:t>GCC</w:t>
+      </w:r>
+      <w:r>
+        <w:rPr>
+          <w:rFonts w:ascii="Times New Roman" w:eastAsia="Times New Roman" w:hAnsi="Times New Roman" w:cs="Times New Roman"/>
+          <w:color w:val="000000"/>
+          <w:sz w:val="26"/>
+          <w:szCs w:val="26"/>
+          <w:lang w:val="ru-RU" w:eastAsia="ru-BY"/>
+        </w:rPr>
+        <w:t xml:space="preserve">. </w:t>
       </w:r>
       <w:r>
         <w:rPr>
@@ -1161,9 +1171,27 @@
           <w:color w:val="000000"/>
           <w:sz w:val="26"/>
           <w:szCs w:val="26"/>
+          <w:lang w:val="en-US"/>
+        </w:rPr>
+      </w:pPr>
+      <w:r>
+        <w:rPr>
+          <w:color w:val="000000"/>
+          <w:sz w:val="26"/>
+          <w:szCs w:val="26"/>
           <w:lang w:val="ru-RU"/>
         </w:rPr>
-      </w:pPr>
+        <w:t>Код</w:t>
+      </w:r>
+      <w:r>
+        <w:rPr>
+          <w:color w:val="000000"/>
+          <w:sz w:val="26"/>
+          <w:szCs w:val="26"/>
+          <w:lang w:val="en-US"/>
+        </w:rPr>
+        <w:t xml:space="preserve"> </w:t>
+      </w:r>
       <w:r>
         <w:rPr>
           <w:color w:val="000000"/>
@@ -1171,7 +1199,16 @@
           <w:szCs w:val="26"/>
           <w:lang w:val="ru-RU"/>
         </w:rPr>
-        <w:t xml:space="preserve">Код программы: </w:t>
+        <w:t>программы</w:t>
+      </w:r>
+      <w:r>
+        <w:rPr>
+          <w:color w:val="000000"/>
+          <w:sz w:val="26"/>
+          <w:szCs w:val="26"/>
+          <w:lang w:val="en-US"/>
+        </w:rPr>
+        <w:t xml:space="preserve">: </w:t>
       </w:r>
     </w:p>
     <w:p>
@@ -5220,21 +5257,166 @@
           <w:color w:val="000000"/>
           <w:sz w:val="26"/>
           <w:szCs w:val="26"/>
+          <w:lang w:val="en-US"/>
+        </w:rPr>
+      </w:pPr>
+    </w:p>
+    <w:p>
+      <w:pPr>
+        <w:pStyle w:val="a3"/>
+        <w:spacing w:before="240" w:after="0"/>
+        <w:rPr>
+          <w:color w:val="000000"/>
+          <w:sz w:val="26"/>
+          <w:szCs w:val="26"/>
+          <w:lang w:val="en-US"/>
+        </w:rPr>
+      </w:pPr>
+    </w:p>
+    <w:p>
+      <w:pPr>
+        <w:pStyle w:val="a3"/>
+        <w:spacing w:before="240" w:after="0"/>
+        <w:rPr>
+          <w:color w:val="000000"/>
+          <w:sz w:val="26"/>
+          <w:szCs w:val="26"/>
+          <w:lang w:val="en-US"/>
+        </w:rPr>
+      </w:pPr>
+    </w:p>
+    <w:p>
+      <w:pPr>
+        <w:pStyle w:val="a3"/>
+        <w:spacing w:before="240" w:after="0"/>
+        <w:rPr>
+          <w:color w:val="000000"/>
+          <w:sz w:val="26"/>
+          <w:szCs w:val="26"/>
+          <w:lang w:val="en-US"/>
+        </w:rPr>
+      </w:pPr>
+    </w:p>
+    <w:p>
+      <w:pPr>
+        <w:pStyle w:val="a3"/>
+        <w:spacing w:before="240" w:after="0"/>
+        <w:rPr>
+          <w:color w:val="000000"/>
+          <w:sz w:val="26"/>
+          <w:szCs w:val="26"/>
+          <w:lang w:val="en-US"/>
+        </w:rPr>
+      </w:pPr>
+    </w:p>
+    <w:p>
+      <w:pPr>
+        <w:pStyle w:val="a3"/>
+        <w:spacing w:before="240" w:after="0"/>
+        <w:rPr>
+          <w:color w:val="000000"/>
+          <w:sz w:val="26"/>
+          <w:szCs w:val="26"/>
+          <w:lang w:val="en-US"/>
+        </w:rPr>
+      </w:pPr>
+    </w:p>
+    <w:p>
+      <w:pPr>
+        <w:pStyle w:val="a3"/>
+        <w:spacing w:before="240" w:after="0"/>
+        <w:rPr>
+          <w:color w:val="000000"/>
+          <w:sz w:val="26"/>
+          <w:szCs w:val="26"/>
+          <w:lang w:val="en-US"/>
+        </w:rPr>
+      </w:pPr>
+    </w:p>
+    <w:p>
+      <w:pPr>
+        <w:pStyle w:val="a3"/>
+        <w:spacing w:before="240" w:after="0"/>
+        <w:rPr>
+          <w:color w:val="000000"/>
+          <w:sz w:val="26"/>
+          <w:szCs w:val="26"/>
+          <w:lang w:val="en-US"/>
+        </w:rPr>
+      </w:pPr>
+    </w:p>
+    <w:p>
+      <w:pPr>
+        <w:pStyle w:val="a3"/>
+        <w:spacing w:before="240" w:after="0"/>
+        <w:rPr>
+          <w:color w:val="000000"/>
+          <w:sz w:val="26"/>
+          <w:szCs w:val="26"/>
+          <w:lang w:val="en-US"/>
+        </w:rPr>
+      </w:pPr>
+    </w:p>
+    <w:p>
+      <w:pPr>
+        <w:pStyle w:val="a3"/>
+        <w:spacing w:before="240" w:after="0"/>
+        <w:rPr>
+          <w:color w:val="000000"/>
+          <w:sz w:val="26"/>
+          <w:szCs w:val="26"/>
+          <w:lang w:val="en-US"/>
+        </w:rPr>
+      </w:pPr>
+    </w:p>
+    <w:p>
+      <w:pPr>
+        <w:pStyle w:val="a3"/>
+        <w:spacing w:before="240" w:after="0"/>
+        <w:rPr>
+          <w:color w:val="000000"/>
+          <w:sz w:val="26"/>
+          <w:szCs w:val="26"/>
+          <w:lang w:val="en-US"/>
+        </w:rPr>
+      </w:pPr>
+      <w:r>
+        <w:rPr>
+          <w:color w:val="000000"/>
+          <w:sz w:val="26"/>
+          <w:szCs w:val="26"/>
           <w:lang w:val="ru-RU"/>
         </w:rPr>
-      </w:pPr>
-    </w:p>
-    <w:p>
-      <w:pPr>
-        <w:pStyle w:val="a3"/>
-        <w:spacing w:before="240" w:after="0"/>
+        <w:lastRenderedPageBreak/>
+        <w:t>Результат</w:t>
+      </w:r>
+      <w:r>
+        <w:rPr>
+          <w:color w:val="000000"/>
+          <w:sz w:val="26"/>
+          <w:szCs w:val="26"/>
+          <w:lang w:val="en-US"/>
+        </w:rPr>
+        <w:t xml:space="preserve"> </w:t>
+      </w:r>
+      <w:r>
         <w:rPr>
           <w:color w:val="000000"/>
           <w:sz w:val="26"/>
           <w:szCs w:val="26"/>
           <w:lang w:val="ru-RU"/>
         </w:rPr>
-      </w:pPr>
+        <w:t>выполнения</w:t>
+      </w:r>
+      <w:r>
+        <w:rPr>
+          <w:color w:val="000000"/>
+          <w:sz w:val="26"/>
+          <w:szCs w:val="26"/>
+          <w:lang w:val="en-US"/>
+        </w:rPr>
+        <w:t>:</w:t>
+      </w:r>
     </w:p>
     <w:p>
       <w:pPr>
@@ -5247,126 +5429,9 @@
           <w:lang w:val="ru-RU"/>
         </w:rPr>
       </w:pPr>
-    </w:p>
-    <w:p>
-      <w:pPr>
-        <w:pStyle w:val="a3"/>
-        <w:spacing w:before="240" w:after="0"/>
-        <w:rPr>
-          <w:color w:val="000000"/>
-          <w:sz w:val="26"/>
-          <w:szCs w:val="26"/>
-          <w:lang w:val="ru-RU"/>
-        </w:rPr>
-      </w:pPr>
-    </w:p>
-    <w:p>
-      <w:pPr>
-        <w:pStyle w:val="a3"/>
-        <w:spacing w:before="240" w:after="0"/>
-        <w:rPr>
-          <w:color w:val="000000"/>
-          <w:sz w:val="26"/>
-          <w:szCs w:val="26"/>
-          <w:lang w:val="ru-RU"/>
-        </w:rPr>
-      </w:pPr>
-    </w:p>
-    <w:p>
-      <w:pPr>
-        <w:pStyle w:val="a3"/>
-        <w:spacing w:before="240" w:after="0"/>
-        <w:rPr>
-          <w:color w:val="000000"/>
-          <w:sz w:val="26"/>
-          <w:szCs w:val="26"/>
-          <w:lang w:val="ru-RU"/>
-        </w:rPr>
-      </w:pPr>
-    </w:p>
-    <w:p>
-      <w:pPr>
-        <w:pStyle w:val="a3"/>
-        <w:spacing w:before="240" w:after="0"/>
-        <w:rPr>
-          <w:color w:val="000000"/>
-          <w:sz w:val="26"/>
-          <w:szCs w:val="26"/>
-          <w:lang w:val="ru-RU"/>
-        </w:rPr>
-      </w:pPr>
-    </w:p>
-    <w:p>
-      <w:pPr>
-        <w:pStyle w:val="a3"/>
-        <w:spacing w:before="240" w:after="0"/>
-        <w:rPr>
-          <w:color w:val="000000"/>
-          <w:sz w:val="26"/>
-          <w:szCs w:val="26"/>
-          <w:lang w:val="ru-RU"/>
-        </w:rPr>
-      </w:pPr>
-    </w:p>
-    <w:p>
-      <w:pPr>
-        <w:pStyle w:val="a3"/>
-        <w:spacing w:before="240" w:after="0"/>
-        <w:rPr>
-          <w:color w:val="000000"/>
-          <w:sz w:val="26"/>
-          <w:szCs w:val="26"/>
-          <w:lang w:val="ru-RU"/>
-        </w:rPr>
-      </w:pPr>
-    </w:p>
-    <w:p>
-      <w:pPr>
-        <w:pStyle w:val="a3"/>
-        <w:spacing w:before="240" w:after="0"/>
-        <w:rPr>
-          <w:color w:val="000000"/>
-          <w:sz w:val="26"/>
-          <w:szCs w:val="26"/>
-          <w:lang w:val="ru-RU"/>
-        </w:rPr>
-      </w:pPr>
-    </w:p>
-    <w:p>
-      <w:pPr>
-        <w:pStyle w:val="a3"/>
-        <w:spacing w:before="240" w:after="0"/>
-        <w:rPr>
-          <w:color w:val="000000"/>
-          <w:sz w:val="26"/>
-          <w:szCs w:val="26"/>
-          <w:lang w:val="ru-RU"/>
-        </w:rPr>
-      </w:pPr>
-      <w:r>
-        <w:rPr>
-          <w:color w:val="000000"/>
-          <w:sz w:val="26"/>
-          <w:szCs w:val="26"/>
-          <w:lang w:val="ru-RU"/>
-        </w:rPr>
-        <w:lastRenderedPageBreak/>
-        <w:t>Результат выполнения:</w:t>
-      </w:r>
-    </w:p>
-    <w:p>
-      <w:pPr>
-        <w:pStyle w:val="a3"/>
-        <w:spacing w:before="240" w:after="0"/>
-        <w:rPr>
-          <w:color w:val="000000"/>
-          <w:sz w:val="26"/>
-          <w:szCs w:val="26"/>
-          <w:lang w:val="ru-RU"/>
-        </w:rPr>
-      </w:pPr>
-      <w:r>
-        <w:rPr>
+      <w:r>
+        <w:rPr>
+          <w:noProof/>
           <w:color w:val="000000"/>
           <w:sz w:val="26"/>
           <w:szCs w:val="26"/>
@@ -5459,7 +5524,7 @@
           <v:shape id="_x0000_i1025" type="#_x0000_t75" style="width:304.3pt;height:338.1pt" o:ole="">
             <v:imagedata r:id="rId5" o:title=""/>
           </v:shape>
-          <o:OLEObject Type="Embed" ProgID="Visio.Drawing.15" ShapeID="_x0000_i1025" DrawAspect="Content" ObjectID="_1676626928" r:id="rId6"/>
+          <o:OLEObject Type="Embed" ProgID="Visio.Drawing.15" ShapeID="_x0000_i1025" DrawAspect="Content" ObjectID="_1676632254" r:id="rId6"/>
         </w:object>
       </w:r>
     </w:p>
@@ -5489,6 +5554,12 @@
         <w:t>Сначал</w:t>
       </w:r>
       <w:proofErr w:type="spellEnd"/>
+      <w:r>
+        <w:rPr>
+          <w:lang w:val="en-US"/>
+        </w:rPr>
+        <w:t>a</w:t>
+      </w:r>
       <w:r>
         <w:rPr>
           <w:lang w:val="ru-RU"/>

</xml_diff>